<commit_message>
add readme and license file
</commit_message>
<xml_diff>
--- a/doc/test.docx
+++ b/doc/test.docx
@@ -74,14 +74,6 @@
             <w:tcW w:w="1382" w:type="dxa"/>
           </w:tcPr>
           <w:p>
-            <w:r>
-              <w:rPr>
-                <w:rFonts w:hint="eastAsia"/>
-              </w:rPr>
-              <w:t>出生年月</w:t>
-            </w:r>
-          </w:p>
-          <w:p>
             <w:pPr>
               <w:rPr>
                 <w:rFonts w:hint="eastAsia"/>
@@ -91,7 +83,7 @@
               <w:rPr>
                 <w:rFonts w:hint="eastAsia"/>
               </w:rPr>
-              <w:t>年龄</w:t>
+              <w:t>出生年月</w:t>
             </w:r>
             <w:bookmarkStart w:id="0" w:name="_GoBack"/>
             <w:bookmarkEnd w:id="0"/>

</xml_diff>